<commit_message>
20190519 word and mysql tabel vulninfo update
</commit_message>
<xml_diff>
--- a/WebScanner/reporttmp/report.docx
+++ b/WebScanner/reporttmp/report.docx
@@ -12,7 +12,7 @@
           <w:rFonts w:ascii="黑体" w:hAnsi="黑体" w:eastAsia="黑体"/>
           <w:sz w:val="44"/>
         </w:rPr>
-        <w:t>1网站安全报告</w:t>
+        <w:t>"bWAPP - Login"网站安全报告</w:t>
       </w:r>
     </w:p>
     <w:p>
@@ -30,7 +30,7 @@
     </w:p>
     <w:p>
       <w:r>
-        <w:t xml:space="preserve">    本次针对测试网站进行扫描，共发现10个漏洞，其中紧急漏洞1个，高危漏洞5个，中危漏洞4个，扫描共用时长为5分10秒。网站基本信息如下：</w:t>
+        <w:t xml:space="preserve">    本次针对bWAPP - Login网站进行扫描，共发现1个漏洞，其中紧急漏洞0个，高危漏洞1个，中危漏洞0个，扫描共用时长为5分10秒。网站基本信息如下：</w:t>
       </w:r>
     </w:p>
     <w:p>
@@ -46,7 +46,7 @@
         <w:pStyle w:val="ListNumber"/>
       </w:pPr>
       <w:r>
-        <w:t>端口：80</w:t>
+        <w:t>扫描url总数：50</w:t>
       </w:r>
     </w:p>
     <w:p>
@@ -211,7 +211,7 @@
           </w:tcPr>
           <w:p>
             <w:r>
-              <w:t>xxx</w:t>
+              <w:t>XSS</w:t>
             </w:r>
           </w:p>
         </w:tc>
@@ -233,7 +233,7 @@
           </w:tcPr>
           <w:p>
             <w:r>
-              <w:t>xxx</w:t>
+              <w:t>高危</w:t>
             </w:r>
           </w:p>
         </w:tc>
@@ -255,7 +255,7 @@
           </w:tcPr>
           <w:p>
             <w:r>
-              <w:t>xxx</w:t>
+              <w:t>http://adfsdsf</w:t>
             </w:r>
           </w:p>
         </w:tc>
@@ -277,7 +277,19 @@
           </w:tcPr>
           <w:p>
             <w:r>
-              <w:t>xxx</w:t>
+              <w:t>1）网络钓鱼，盗取各类用户的账号 。</w:t>
+              <w:br/>
+              <w:br/>
+              <w:t xml:space="preserve">    2）窃取用户Cookie，获取用户隐私或管理员权限，利用用户身份进一步执行操作，例如进行非法转账、强制发表日志等 。</w:t>
+              <w:br/>
+              <w:br/>
+              <w:t xml:space="preserve">    3）强制弹出广告页面，刷流量等。</w:t>
+              <w:br/>
+              <w:br/>
+              <w:t xml:space="preserve">    4）进行恶意操作，例如任意篡改页面信息，删除文章等，传播跨站脚本蠕虫，网页挂马等 。</w:t>
+              <w:br/>
+              <w:br/>
+              <w:t xml:space="preserve">    5）进行基于大量的客户端攻击，如DDOS攻击。</w:t>
             </w:r>
           </w:p>
         </w:tc>
@@ -299,1141 +311,16 @@
           </w:tcPr>
           <w:p>
             <w:r>
-              <w:t>xxx</w:t>
-            </w:r>
-          </w:p>
-        </w:tc>
-      </w:tr>
-    </w:tbl>
-    <w:p>
-      <w:r>
-        <w:t xml:space="preserve">                     </w:t>
-        <w:br/>
-      </w:r>
-    </w:p>
-    <w:tbl>
-      <w:tblPr>
-        <w:tblW w:type="auto" w:w="0"/>
-        <w:tblLook w:firstColumn="1" w:firstRow="1" w:lastColumn="0" w:lastRow="0" w:noHBand="0" w:noVBand="1" w:val="04A0"/>
-      </w:tblPr>
-      <w:tblGrid>
-        <w:gridCol w:w="4320"/>
-        <w:gridCol w:w="4320"/>
-      </w:tblGrid>
-      <w:tr>
-        <w:tc>
-          <w:tcPr>
-            <w:tcW w:type="dxa" w:w="4320"/>
-          </w:tcPr>
-          <w:p>
-            <w:r>
-              <w:t>漏洞类型</w:t>
-            </w:r>
-          </w:p>
-        </w:tc>
-        <w:tc>
-          <w:tcPr>
-            <w:tcW w:type="dxa" w:w="4320"/>
-          </w:tcPr>
-          <w:p>
-            <w:r>
-              <w:t>xxx</w:t>
-            </w:r>
-          </w:p>
-        </w:tc>
-      </w:tr>
-      <w:tr>
-        <w:tc>
-          <w:tcPr>
-            <w:tcW w:type="dxa" w:w="4320"/>
-          </w:tcPr>
-          <w:p>
-            <w:r>
-              <w:t>漏洞等级</w:t>
-            </w:r>
-          </w:p>
-        </w:tc>
-        <w:tc>
-          <w:tcPr>
-            <w:tcW w:type="dxa" w:w="4320"/>
-          </w:tcPr>
-          <w:p>
-            <w:r>
-              <w:t>xxx</w:t>
-            </w:r>
-          </w:p>
-        </w:tc>
-      </w:tr>
-      <w:tr>
-        <w:tc>
-          <w:tcPr>
-            <w:tcW w:type="dxa" w:w="4320"/>
-          </w:tcPr>
-          <w:p>
-            <w:r>
-              <w:t>漏洞URL</w:t>
-            </w:r>
-          </w:p>
-        </w:tc>
-        <w:tc>
-          <w:tcPr>
-            <w:tcW w:type="dxa" w:w="4320"/>
-          </w:tcPr>
-          <w:p>
-            <w:r>
-              <w:t>xxx</w:t>
-            </w:r>
-          </w:p>
-        </w:tc>
-      </w:tr>
-      <w:tr>
-        <w:tc>
-          <w:tcPr>
-            <w:tcW w:type="dxa" w:w="4320"/>
-          </w:tcPr>
-          <w:p>
-            <w:r>
-              <w:t>漏洞危害</w:t>
-            </w:r>
-          </w:p>
-        </w:tc>
-        <w:tc>
-          <w:tcPr>
-            <w:tcW w:type="dxa" w:w="4320"/>
-          </w:tcPr>
-          <w:p>
-            <w:r>
-              <w:t>xxx</w:t>
-            </w:r>
-          </w:p>
-        </w:tc>
-      </w:tr>
-      <w:tr>
-        <w:tc>
-          <w:tcPr>
-            <w:tcW w:type="dxa" w:w="4320"/>
-          </w:tcPr>
-          <w:p>
-            <w:r>
-              <w:t>修复建议</w:t>
-            </w:r>
-          </w:p>
-        </w:tc>
-        <w:tc>
-          <w:tcPr>
-            <w:tcW w:type="dxa" w:w="4320"/>
-          </w:tcPr>
-          <w:p>
-            <w:r>
-              <w:t>xxx</w:t>
-            </w:r>
-          </w:p>
-        </w:tc>
-      </w:tr>
-    </w:tbl>
-    <w:p>
-      <w:r>
-        <w:t xml:space="preserve">                     </w:t>
-        <w:br/>
-      </w:r>
-    </w:p>
-    <w:tbl>
-      <w:tblPr>
-        <w:tblW w:type="auto" w:w="0"/>
-        <w:tblLook w:firstColumn="1" w:firstRow="1" w:lastColumn="0" w:lastRow="0" w:noHBand="0" w:noVBand="1" w:val="04A0"/>
-      </w:tblPr>
-      <w:tblGrid>
-        <w:gridCol w:w="4320"/>
-        <w:gridCol w:w="4320"/>
-      </w:tblGrid>
-      <w:tr>
-        <w:tc>
-          <w:tcPr>
-            <w:tcW w:type="dxa" w:w="4320"/>
-          </w:tcPr>
-          <w:p>
-            <w:r>
-              <w:t>漏洞类型</w:t>
-            </w:r>
-          </w:p>
-        </w:tc>
-        <w:tc>
-          <w:tcPr>
-            <w:tcW w:type="dxa" w:w="4320"/>
-          </w:tcPr>
-          <w:p>
-            <w:r>
-              <w:t>xxx</w:t>
-            </w:r>
-          </w:p>
-        </w:tc>
-      </w:tr>
-      <w:tr>
-        <w:tc>
-          <w:tcPr>
-            <w:tcW w:type="dxa" w:w="4320"/>
-          </w:tcPr>
-          <w:p>
-            <w:r>
-              <w:t>漏洞等级</w:t>
-            </w:r>
-          </w:p>
-        </w:tc>
-        <w:tc>
-          <w:tcPr>
-            <w:tcW w:type="dxa" w:w="4320"/>
-          </w:tcPr>
-          <w:p>
-            <w:r>
-              <w:t>xxx</w:t>
-            </w:r>
-          </w:p>
-        </w:tc>
-      </w:tr>
-      <w:tr>
-        <w:tc>
-          <w:tcPr>
-            <w:tcW w:type="dxa" w:w="4320"/>
-          </w:tcPr>
-          <w:p>
-            <w:r>
-              <w:t>漏洞URL</w:t>
-            </w:r>
-          </w:p>
-        </w:tc>
-        <w:tc>
-          <w:tcPr>
-            <w:tcW w:type="dxa" w:w="4320"/>
-          </w:tcPr>
-          <w:p>
-            <w:r>
-              <w:t>xxx</w:t>
-            </w:r>
-          </w:p>
-        </w:tc>
-      </w:tr>
-      <w:tr>
-        <w:tc>
-          <w:tcPr>
-            <w:tcW w:type="dxa" w:w="4320"/>
-          </w:tcPr>
-          <w:p>
-            <w:r>
-              <w:t>漏洞危害</w:t>
-            </w:r>
-          </w:p>
-        </w:tc>
-        <w:tc>
-          <w:tcPr>
-            <w:tcW w:type="dxa" w:w="4320"/>
-          </w:tcPr>
-          <w:p>
-            <w:r>
-              <w:t>xxx</w:t>
-            </w:r>
-          </w:p>
-        </w:tc>
-      </w:tr>
-      <w:tr>
-        <w:tc>
-          <w:tcPr>
-            <w:tcW w:type="dxa" w:w="4320"/>
-          </w:tcPr>
-          <w:p>
-            <w:r>
-              <w:t>修复建议</w:t>
-            </w:r>
-          </w:p>
-        </w:tc>
-        <w:tc>
-          <w:tcPr>
-            <w:tcW w:type="dxa" w:w="4320"/>
-          </w:tcPr>
-          <w:p>
-            <w:r>
-              <w:t>xxx</w:t>
-            </w:r>
-          </w:p>
-        </w:tc>
-      </w:tr>
-    </w:tbl>
-    <w:p>
-      <w:r>
-        <w:t xml:space="preserve">                     </w:t>
-        <w:br/>
-      </w:r>
-    </w:p>
-    <w:tbl>
-      <w:tblPr>
-        <w:tblW w:type="auto" w:w="0"/>
-        <w:tblLook w:firstColumn="1" w:firstRow="1" w:lastColumn="0" w:lastRow="0" w:noHBand="0" w:noVBand="1" w:val="04A0"/>
-      </w:tblPr>
-      <w:tblGrid>
-        <w:gridCol w:w="4320"/>
-        <w:gridCol w:w="4320"/>
-      </w:tblGrid>
-      <w:tr>
-        <w:tc>
-          <w:tcPr>
-            <w:tcW w:type="dxa" w:w="4320"/>
-          </w:tcPr>
-          <w:p>
-            <w:r>
-              <w:t>漏洞类型</w:t>
-            </w:r>
-          </w:p>
-        </w:tc>
-        <w:tc>
-          <w:tcPr>
-            <w:tcW w:type="dxa" w:w="4320"/>
-          </w:tcPr>
-          <w:p>
-            <w:r>
-              <w:t>xxx</w:t>
-            </w:r>
-          </w:p>
-        </w:tc>
-      </w:tr>
-      <w:tr>
-        <w:tc>
-          <w:tcPr>
-            <w:tcW w:type="dxa" w:w="4320"/>
-          </w:tcPr>
-          <w:p>
-            <w:r>
-              <w:t>漏洞等级</w:t>
-            </w:r>
-          </w:p>
-        </w:tc>
-        <w:tc>
-          <w:tcPr>
-            <w:tcW w:type="dxa" w:w="4320"/>
-          </w:tcPr>
-          <w:p>
-            <w:r>
-              <w:t>xxx</w:t>
-            </w:r>
-          </w:p>
-        </w:tc>
-      </w:tr>
-      <w:tr>
-        <w:tc>
-          <w:tcPr>
-            <w:tcW w:type="dxa" w:w="4320"/>
-          </w:tcPr>
-          <w:p>
-            <w:r>
-              <w:t>漏洞URL</w:t>
-            </w:r>
-          </w:p>
-        </w:tc>
-        <w:tc>
-          <w:tcPr>
-            <w:tcW w:type="dxa" w:w="4320"/>
-          </w:tcPr>
-          <w:p>
-            <w:r>
-              <w:t>xxx</w:t>
-            </w:r>
-          </w:p>
-        </w:tc>
-      </w:tr>
-      <w:tr>
-        <w:tc>
-          <w:tcPr>
-            <w:tcW w:type="dxa" w:w="4320"/>
-          </w:tcPr>
-          <w:p>
-            <w:r>
-              <w:t>漏洞危害</w:t>
-            </w:r>
-          </w:p>
-        </w:tc>
-        <w:tc>
-          <w:tcPr>
-            <w:tcW w:type="dxa" w:w="4320"/>
-          </w:tcPr>
-          <w:p>
-            <w:r>
-              <w:t>xxx</w:t>
-            </w:r>
-          </w:p>
-        </w:tc>
-      </w:tr>
-      <w:tr>
-        <w:tc>
-          <w:tcPr>
-            <w:tcW w:type="dxa" w:w="4320"/>
-          </w:tcPr>
-          <w:p>
-            <w:r>
-              <w:t>修复建议</w:t>
-            </w:r>
-          </w:p>
-        </w:tc>
-        <w:tc>
-          <w:tcPr>
-            <w:tcW w:type="dxa" w:w="4320"/>
-          </w:tcPr>
-          <w:p>
-            <w:r>
-              <w:t>xxx</w:t>
-            </w:r>
-          </w:p>
-        </w:tc>
-      </w:tr>
-    </w:tbl>
-    <w:p>
-      <w:r>
-        <w:t xml:space="preserve">                     </w:t>
-        <w:br/>
-      </w:r>
-    </w:p>
-    <w:tbl>
-      <w:tblPr>
-        <w:tblW w:type="auto" w:w="0"/>
-        <w:tblLook w:firstColumn="1" w:firstRow="1" w:lastColumn="0" w:lastRow="0" w:noHBand="0" w:noVBand="1" w:val="04A0"/>
-      </w:tblPr>
-      <w:tblGrid>
-        <w:gridCol w:w="4320"/>
-        <w:gridCol w:w="4320"/>
-      </w:tblGrid>
-      <w:tr>
-        <w:tc>
-          <w:tcPr>
-            <w:tcW w:type="dxa" w:w="4320"/>
-          </w:tcPr>
-          <w:p>
-            <w:r>
-              <w:t>漏洞类型</w:t>
-            </w:r>
-          </w:p>
-        </w:tc>
-        <w:tc>
-          <w:tcPr>
-            <w:tcW w:type="dxa" w:w="4320"/>
-          </w:tcPr>
-          <w:p>
-            <w:r>
-              <w:t>xxx</w:t>
-            </w:r>
-          </w:p>
-        </w:tc>
-      </w:tr>
-      <w:tr>
-        <w:tc>
-          <w:tcPr>
-            <w:tcW w:type="dxa" w:w="4320"/>
-          </w:tcPr>
-          <w:p>
-            <w:r>
-              <w:t>漏洞等级</w:t>
-            </w:r>
-          </w:p>
-        </w:tc>
-        <w:tc>
-          <w:tcPr>
-            <w:tcW w:type="dxa" w:w="4320"/>
-          </w:tcPr>
-          <w:p>
-            <w:r>
-              <w:t>xxx</w:t>
-            </w:r>
-          </w:p>
-        </w:tc>
-      </w:tr>
-      <w:tr>
-        <w:tc>
-          <w:tcPr>
-            <w:tcW w:type="dxa" w:w="4320"/>
-          </w:tcPr>
-          <w:p>
-            <w:r>
-              <w:t>漏洞URL</w:t>
-            </w:r>
-          </w:p>
-        </w:tc>
-        <w:tc>
-          <w:tcPr>
-            <w:tcW w:type="dxa" w:w="4320"/>
-          </w:tcPr>
-          <w:p>
-            <w:r>
-              <w:t>xxx</w:t>
-            </w:r>
-          </w:p>
-        </w:tc>
-      </w:tr>
-      <w:tr>
-        <w:tc>
-          <w:tcPr>
-            <w:tcW w:type="dxa" w:w="4320"/>
-          </w:tcPr>
-          <w:p>
-            <w:r>
-              <w:t>漏洞危害</w:t>
-            </w:r>
-          </w:p>
-        </w:tc>
-        <w:tc>
-          <w:tcPr>
-            <w:tcW w:type="dxa" w:w="4320"/>
-          </w:tcPr>
-          <w:p>
-            <w:r>
-              <w:t>xxx</w:t>
-            </w:r>
-          </w:p>
-        </w:tc>
-      </w:tr>
-      <w:tr>
-        <w:tc>
-          <w:tcPr>
-            <w:tcW w:type="dxa" w:w="4320"/>
-          </w:tcPr>
-          <w:p>
-            <w:r>
-              <w:t>修复建议</w:t>
-            </w:r>
-          </w:p>
-        </w:tc>
-        <w:tc>
-          <w:tcPr>
-            <w:tcW w:type="dxa" w:w="4320"/>
-          </w:tcPr>
-          <w:p>
-            <w:r>
-              <w:t>xxx</w:t>
-            </w:r>
-          </w:p>
-        </w:tc>
-      </w:tr>
-    </w:tbl>
-    <w:p>
-      <w:r>
-        <w:t xml:space="preserve">                     </w:t>
-        <w:br/>
-      </w:r>
-    </w:p>
-    <w:tbl>
-      <w:tblPr>
-        <w:tblW w:type="auto" w:w="0"/>
-        <w:tblLook w:firstColumn="1" w:firstRow="1" w:lastColumn="0" w:lastRow="0" w:noHBand="0" w:noVBand="1" w:val="04A0"/>
-      </w:tblPr>
-      <w:tblGrid>
-        <w:gridCol w:w="4320"/>
-        <w:gridCol w:w="4320"/>
-      </w:tblGrid>
-      <w:tr>
-        <w:tc>
-          <w:tcPr>
-            <w:tcW w:type="dxa" w:w="4320"/>
-          </w:tcPr>
-          <w:p>
-            <w:r>
-              <w:t>漏洞类型</w:t>
-            </w:r>
-          </w:p>
-        </w:tc>
-        <w:tc>
-          <w:tcPr>
-            <w:tcW w:type="dxa" w:w="4320"/>
-          </w:tcPr>
-          <w:p>
-            <w:r>
-              <w:t>xxx</w:t>
-            </w:r>
-          </w:p>
-        </w:tc>
-      </w:tr>
-      <w:tr>
-        <w:tc>
-          <w:tcPr>
-            <w:tcW w:type="dxa" w:w="4320"/>
-          </w:tcPr>
-          <w:p>
-            <w:r>
-              <w:t>漏洞等级</w:t>
-            </w:r>
-          </w:p>
-        </w:tc>
-        <w:tc>
-          <w:tcPr>
-            <w:tcW w:type="dxa" w:w="4320"/>
-          </w:tcPr>
-          <w:p>
-            <w:r>
-              <w:t>xxx</w:t>
-            </w:r>
-          </w:p>
-        </w:tc>
-      </w:tr>
-      <w:tr>
-        <w:tc>
-          <w:tcPr>
-            <w:tcW w:type="dxa" w:w="4320"/>
-          </w:tcPr>
-          <w:p>
-            <w:r>
-              <w:t>漏洞URL</w:t>
-            </w:r>
-          </w:p>
-        </w:tc>
-        <w:tc>
-          <w:tcPr>
-            <w:tcW w:type="dxa" w:w="4320"/>
-          </w:tcPr>
-          <w:p>
-            <w:r>
-              <w:t>xxx</w:t>
-            </w:r>
-          </w:p>
-        </w:tc>
-      </w:tr>
-      <w:tr>
-        <w:tc>
-          <w:tcPr>
-            <w:tcW w:type="dxa" w:w="4320"/>
-          </w:tcPr>
-          <w:p>
-            <w:r>
-              <w:t>漏洞危害</w:t>
-            </w:r>
-          </w:p>
-        </w:tc>
-        <w:tc>
-          <w:tcPr>
-            <w:tcW w:type="dxa" w:w="4320"/>
-          </w:tcPr>
-          <w:p>
-            <w:r>
-              <w:t>xxx</w:t>
-            </w:r>
-          </w:p>
-        </w:tc>
-      </w:tr>
-      <w:tr>
-        <w:tc>
-          <w:tcPr>
-            <w:tcW w:type="dxa" w:w="4320"/>
-          </w:tcPr>
-          <w:p>
-            <w:r>
-              <w:t>修复建议</w:t>
-            </w:r>
-          </w:p>
-        </w:tc>
-        <w:tc>
-          <w:tcPr>
-            <w:tcW w:type="dxa" w:w="4320"/>
-          </w:tcPr>
-          <w:p>
-            <w:r>
-              <w:t>xxx</w:t>
-            </w:r>
-          </w:p>
-        </w:tc>
-      </w:tr>
-    </w:tbl>
-    <w:p>
-      <w:r>
-        <w:t xml:space="preserve">                     </w:t>
-        <w:br/>
-      </w:r>
-    </w:p>
-    <w:tbl>
-      <w:tblPr>
-        <w:tblW w:type="auto" w:w="0"/>
-        <w:tblLook w:firstColumn="1" w:firstRow="1" w:lastColumn="0" w:lastRow="0" w:noHBand="0" w:noVBand="1" w:val="04A0"/>
-      </w:tblPr>
-      <w:tblGrid>
-        <w:gridCol w:w="4320"/>
-        <w:gridCol w:w="4320"/>
-      </w:tblGrid>
-      <w:tr>
-        <w:tc>
-          <w:tcPr>
-            <w:tcW w:type="dxa" w:w="4320"/>
-          </w:tcPr>
-          <w:p>
-            <w:r>
-              <w:t>漏洞类型</w:t>
-            </w:r>
-          </w:p>
-        </w:tc>
-        <w:tc>
-          <w:tcPr>
-            <w:tcW w:type="dxa" w:w="4320"/>
-          </w:tcPr>
-          <w:p>
-            <w:r>
-              <w:t>xxx</w:t>
-            </w:r>
-          </w:p>
-        </w:tc>
-      </w:tr>
-      <w:tr>
-        <w:tc>
-          <w:tcPr>
-            <w:tcW w:type="dxa" w:w="4320"/>
-          </w:tcPr>
-          <w:p>
-            <w:r>
-              <w:t>漏洞等级</w:t>
-            </w:r>
-          </w:p>
-        </w:tc>
-        <w:tc>
-          <w:tcPr>
-            <w:tcW w:type="dxa" w:w="4320"/>
-          </w:tcPr>
-          <w:p>
-            <w:r>
-              <w:t>xxx</w:t>
-            </w:r>
-          </w:p>
-        </w:tc>
-      </w:tr>
-      <w:tr>
-        <w:tc>
-          <w:tcPr>
-            <w:tcW w:type="dxa" w:w="4320"/>
-          </w:tcPr>
-          <w:p>
-            <w:r>
-              <w:t>漏洞URL</w:t>
-            </w:r>
-          </w:p>
-        </w:tc>
-        <w:tc>
-          <w:tcPr>
-            <w:tcW w:type="dxa" w:w="4320"/>
-          </w:tcPr>
-          <w:p>
-            <w:r>
-              <w:t>xxx</w:t>
-            </w:r>
-          </w:p>
-        </w:tc>
-      </w:tr>
-      <w:tr>
-        <w:tc>
-          <w:tcPr>
-            <w:tcW w:type="dxa" w:w="4320"/>
-          </w:tcPr>
-          <w:p>
-            <w:r>
-              <w:t>漏洞危害</w:t>
-            </w:r>
-          </w:p>
-        </w:tc>
-        <w:tc>
-          <w:tcPr>
-            <w:tcW w:type="dxa" w:w="4320"/>
-          </w:tcPr>
-          <w:p>
-            <w:r>
-              <w:t>xxx</w:t>
-            </w:r>
-          </w:p>
-        </w:tc>
-      </w:tr>
-      <w:tr>
-        <w:tc>
-          <w:tcPr>
-            <w:tcW w:type="dxa" w:w="4320"/>
-          </w:tcPr>
-          <w:p>
-            <w:r>
-              <w:t>修复建议</w:t>
-            </w:r>
-          </w:p>
-        </w:tc>
-        <w:tc>
-          <w:tcPr>
-            <w:tcW w:type="dxa" w:w="4320"/>
-          </w:tcPr>
-          <w:p>
-            <w:r>
-              <w:t>xxx</w:t>
-            </w:r>
-          </w:p>
-        </w:tc>
-      </w:tr>
-    </w:tbl>
-    <w:p>
-      <w:r>
-        <w:t xml:space="preserve">                     </w:t>
-        <w:br/>
-      </w:r>
-    </w:p>
-    <w:tbl>
-      <w:tblPr>
-        <w:tblW w:type="auto" w:w="0"/>
-        <w:tblLook w:firstColumn="1" w:firstRow="1" w:lastColumn="0" w:lastRow="0" w:noHBand="0" w:noVBand="1" w:val="04A0"/>
-      </w:tblPr>
-      <w:tblGrid>
-        <w:gridCol w:w="4320"/>
-        <w:gridCol w:w="4320"/>
-      </w:tblGrid>
-      <w:tr>
-        <w:tc>
-          <w:tcPr>
-            <w:tcW w:type="dxa" w:w="4320"/>
-          </w:tcPr>
-          <w:p>
-            <w:r>
-              <w:t>漏洞类型</w:t>
-            </w:r>
-          </w:p>
-        </w:tc>
-        <w:tc>
-          <w:tcPr>
-            <w:tcW w:type="dxa" w:w="4320"/>
-          </w:tcPr>
-          <w:p>
-            <w:r>
-              <w:t>xxx</w:t>
-            </w:r>
-          </w:p>
-        </w:tc>
-      </w:tr>
-      <w:tr>
-        <w:tc>
-          <w:tcPr>
-            <w:tcW w:type="dxa" w:w="4320"/>
-          </w:tcPr>
-          <w:p>
-            <w:r>
-              <w:t>漏洞等级</w:t>
-            </w:r>
-          </w:p>
-        </w:tc>
-        <w:tc>
-          <w:tcPr>
-            <w:tcW w:type="dxa" w:w="4320"/>
-          </w:tcPr>
-          <w:p>
-            <w:r>
-              <w:t>xxx</w:t>
-            </w:r>
-          </w:p>
-        </w:tc>
-      </w:tr>
-      <w:tr>
-        <w:tc>
-          <w:tcPr>
-            <w:tcW w:type="dxa" w:w="4320"/>
-          </w:tcPr>
-          <w:p>
-            <w:r>
-              <w:t>漏洞URL</w:t>
-            </w:r>
-          </w:p>
-        </w:tc>
-        <w:tc>
-          <w:tcPr>
-            <w:tcW w:type="dxa" w:w="4320"/>
-          </w:tcPr>
-          <w:p>
-            <w:r>
-              <w:t>xxx</w:t>
-            </w:r>
-          </w:p>
-        </w:tc>
-      </w:tr>
-      <w:tr>
-        <w:tc>
-          <w:tcPr>
-            <w:tcW w:type="dxa" w:w="4320"/>
-          </w:tcPr>
-          <w:p>
-            <w:r>
-              <w:t>漏洞危害</w:t>
-            </w:r>
-          </w:p>
-        </w:tc>
-        <w:tc>
-          <w:tcPr>
-            <w:tcW w:type="dxa" w:w="4320"/>
-          </w:tcPr>
-          <w:p>
-            <w:r>
-              <w:t>xxx</w:t>
-            </w:r>
-          </w:p>
-        </w:tc>
-      </w:tr>
-      <w:tr>
-        <w:tc>
-          <w:tcPr>
-            <w:tcW w:type="dxa" w:w="4320"/>
-          </w:tcPr>
-          <w:p>
-            <w:r>
-              <w:t>修复建议</w:t>
-            </w:r>
-          </w:p>
-        </w:tc>
-        <w:tc>
-          <w:tcPr>
-            <w:tcW w:type="dxa" w:w="4320"/>
-          </w:tcPr>
-          <w:p>
-            <w:r>
-              <w:t>xxx</w:t>
-            </w:r>
-          </w:p>
-        </w:tc>
-      </w:tr>
-    </w:tbl>
-    <w:p>
-      <w:r>
-        <w:t xml:space="preserve">                     </w:t>
-        <w:br/>
-      </w:r>
-    </w:p>
-    <w:tbl>
-      <w:tblPr>
-        <w:tblW w:type="auto" w:w="0"/>
-        <w:tblLook w:firstColumn="1" w:firstRow="1" w:lastColumn="0" w:lastRow="0" w:noHBand="0" w:noVBand="1" w:val="04A0"/>
-      </w:tblPr>
-      <w:tblGrid>
-        <w:gridCol w:w="4320"/>
-        <w:gridCol w:w="4320"/>
-      </w:tblGrid>
-      <w:tr>
-        <w:tc>
-          <w:tcPr>
-            <w:tcW w:type="dxa" w:w="4320"/>
-          </w:tcPr>
-          <w:p>
-            <w:r>
-              <w:t>漏洞类型</w:t>
-            </w:r>
-          </w:p>
-        </w:tc>
-        <w:tc>
-          <w:tcPr>
-            <w:tcW w:type="dxa" w:w="4320"/>
-          </w:tcPr>
-          <w:p>
-            <w:r>
-              <w:t>xxx</w:t>
-            </w:r>
-          </w:p>
-        </w:tc>
-      </w:tr>
-      <w:tr>
-        <w:tc>
-          <w:tcPr>
-            <w:tcW w:type="dxa" w:w="4320"/>
-          </w:tcPr>
-          <w:p>
-            <w:r>
-              <w:t>漏洞等级</w:t>
-            </w:r>
-          </w:p>
-        </w:tc>
-        <w:tc>
-          <w:tcPr>
-            <w:tcW w:type="dxa" w:w="4320"/>
-          </w:tcPr>
-          <w:p>
-            <w:r>
-              <w:t>xxx</w:t>
-            </w:r>
-          </w:p>
-        </w:tc>
-      </w:tr>
-      <w:tr>
-        <w:tc>
-          <w:tcPr>
-            <w:tcW w:type="dxa" w:w="4320"/>
-          </w:tcPr>
-          <w:p>
-            <w:r>
-              <w:t>漏洞URL</w:t>
-            </w:r>
-          </w:p>
-        </w:tc>
-        <w:tc>
-          <w:tcPr>
-            <w:tcW w:type="dxa" w:w="4320"/>
-          </w:tcPr>
-          <w:p>
-            <w:r>
-              <w:t>xxx</w:t>
-            </w:r>
-          </w:p>
-        </w:tc>
-      </w:tr>
-      <w:tr>
-        <w:tc>
-          <w:tcPr>
-            <w:tcW w:type="dxa" w:w="4320"/>
-          </w:tcPr>
-          <w:p>
-            <w:r>
-              <w:t>漏洞危害</w:t>
-            </w:r>
-          </w:p>
-        </w:tc>
-        <w:tc>
-          <w:tcPr>
-            <w:tcW w:type="dxa" w:w="4320"/>
-          </w:tcPr>
-          <w:p>
-            <w:r>
-              <w:t>xxx</w:t>
-            </w:r>
-          </w:p>
-        </w:tc>
-      </w:tr>
-      <w:tr>
-        <w:tc>
-          <w:tcPr>
-            <w:tcW w:type="dxa" w:w="4320"/>
-          </w:tcPr>
-          <w:p>
-            <w:r>
-              <w:t>修复建议</w:t>
-            </w:r>
-          </w:p>
-        </w:tc>
-        <w:tc>
-          <w:tcPr>
-            <w:tcW w:type="dxa" w:w="4320"/>
-          </w:tcPr>
-          <w:p>
-            <w:r>
-              <w:t>xxx</w:t>
-            </w:r>
-          </w:p>
-        </w:tc>
-      </w:tr>
-    </w:tbl>
-    <w:p>
-      <w:r>
-        <w:t xml:space="preserve">                     </w:t>
-        <w:br/>
-      </w:r>
-    </w:p>
-    <w:tbl>
-      <w:tblPr>
-        <w:tblW w:type="auto" w:w="0"/>
-        <w:tblLook w:firstColumn="1" w:firstRow="1" w:lastColumn="0" w:lastRow="0" w:noHBand="0" w:noVBand="1" w:val="04A0"/>
-      </w:tblPr>
-      <w:tblGrid>
-        <w:gridCol w:w="4320"/>
-        <w:gridCol w:w="4320"/>
-      </w:tblGrid>
-      <w:tr>
-        <w:tc>
-          <w:tcPr>
-            <w:tcW w:type="dxa" w:w="4320"/>
-          </w:tcPr>
-          <w:p>
-            <w:r>
-              <w:t>漏洞类型</w:t>
-            </w:r>
-          </w:p>
-        </w:tc>
-        <w:tc>
-          <w:tcPr>
-            <w:tcW w:type="dxa" w:w="4320"/>
-          </w:tcPr>
-          <w:p>
-            <w:r>
-              <w:t>xxx</w:t>
-            </w:r>
-          </w:p>
-        </w:tc>
-      </w:tr>
-      <w:tr>
-        <w:tc>
-          <w:tcPr>
-            <w:tcW w:type="dxa" w:w="4320"/>
-          </w:tcPr>
-          <w:p>
-            <w:r>
-              <w:t>漏洞等级</w:t>
-            </w:r>
-          </w:p>
-        </w:tc>
-        <w:tc>
-          <w:tcPr>
-            <w:tcW w:type="dxa" w:w="4320"/>
-          </w:tcPr>
-          <w:p>
-            <w:r>
-              <w:t>xxx</w:t>
-            </w:r>
-          </w:p>
-        </w:tc>
-      </w:tr>
-      <w:tr>
-        <w:tc>
-          <w:tcPr>
-            <w:tcW w:type="dxa" w:w="4320"/>
-          </w:tcPr>
-          <w:p>
-            <w:r>
-              <w:t>漏洞URL</w:t>
-            </w:r>
-          </w:p>
-        </w:tc>
-        <w:tc>
-          <w:tcPr>
-            <w:tcW w:type="dxa" w:w="4320"/>
-          </w:tcPr>
-          <w:p>
-            <w:r>
-              <w:t>xxx</w:t>
-            </w:r>
-          </w:p>
-        </w:tc>
-      </w:tr>
-      <w:tr>
-        <w:tc>
-          <w:tcPr>
-            <w:tcW w:type="dxa" w:w="4320"/>
-          </w:tcPr>
-          <w:p>
-            <w:r>
-              <w:t>漏洞危害</w:t>
-            </w:r>
-          </w:p>
-        </w:tc>
-        <w:tc>
-          <w:tcPr>
-            <w:tcW w:type="dxa" w:w="4320"/>
-          </w:tcPr>
-          <w:p>
-            <w:r>
-              <w:t>xxx</w:t>
-            </w:r>
-          </w:p>
-        </w:tc>
-      </w:tr>
-      <w:tr>
-        <w:tc>
-          <w:tcPr>
-            <w:tcW w:type="dxa" w:w="4320"/>
-          </w:tcPr>
-          <w:p>
-            <w:r>
-              <w:t>修复建议</w:t>
-            </w:r>
-          </w:p>
-        </w:tc>
-        <w:tc>
-          <w:tcPr>
-            <w:tcW w:type="dxa" w:w="4320"/>
-          </w:tcPr>
-          <w:p>
-            <w:r>
-              <w:t>xxx</w:t>
+              <w:t>每个提交信息的客户端页面，通过服务器端脚本（JSP、ASP、ASPX、PHP等脚本）生成的客户端页面，提交的表单（FORM）或发出的连接请求中包含的所有变量，必须对变量的值进行检查。过滤其中包含的特殊字符，或对字符进行转义处理。特殊字符包括：</w:t>
+              <w:br/>
+              <w:br/>
+              <w:t>HTML标签的&lt;符号、“符号、’符号、%符号等，以及这些符号的Unicode值；</w:t>
+              <w:br/>
+              <w:br/>
+              <w:t>客户端脚本（Javascript、VBScript）关键字：javascript、script等；</w:t>
+              <w:br/>
+              <w:br/>
+              <w:t>此外，对于信息搜索功能，不应在搜索结果页面中回显搜索内容。同时应设置出错页面，防止Web服务器发生内部错误时，错误信息返回给客户端。</w:t>
             </w:r>
           </w:p>
         </w:tc>

</xml_diff>

<commit_message>
20190519 word update, can spicial file path by filedialog
</commit_message>
<xml_diff>
--- a/WebScanner/reporttmp/report.docx
+++ b/WebScanner/reporttmp/report.docx
@@ -12,7 +12,7 @@
           <w:rFonts w:ascii="黑体" w:hAnsi="黑体" w:eastAsia="黑体"/>
           <w:sz w:val="44"/>
         </w:rPr>
-        <w:t>"403 Forbidden"网站安全报告</w:t>
+        <w:t>""网站安全报告</w:t>
       </w:r>
     </w:p>
     <w:p>
@@ -30,7 +30,7 @@
     </w:p>
     <w:p>
       <w:r>
-        <w:t xml:space="preserve">    本次针对403 Forbidden网站进行扫描，共发现1个漏洞，其中紧急漏洞0个，高危漏洞1个，中危漏洞0个，扫描共用时长为5分钟。网站基本信息如下：</w:t>
+        <w:t xml:space="preserve">    本次针对网站进行扫描，共发现1个漏洞，其中紧急漏洞0个，高危漏洞1个，中危漏洞0个，扫描共用时长为5分钟。网站基本信息如下：</w:t>
       </w:r>
     </w:p>
     <w:p>

</xml_diff>